<commit_message>
laatse versie + grammatica hell
</commit_message>
<xml_diff>
--- a/Aanpak.docx
+++ b/Aanpak.docx
@@ -12,119 +12,163 @@
         <w:rPr>
           <w:b/>
         </w:rPr>
-        <w:t>Aanpak</w:t>
-      </w:r>
-    </w:p>
-    <w:p>
-      <w:pPr>
-        <w:pStyle w:val="NoSpacing"/>
-      </w:pPr>
-      <w:r>
-        <w:t xml:space="preserve">Om informatie te verzamelen over planten die in staat zijn om anthocyaan te produceren zullen er </w:t>
-      </w:r>
-      <w:r>
-        <w:t>twee stappen worden uitgevoerd: ophalen van bekende genen die invloed hebben op</w:t>
-      </w:r>
-      <w:r>
-        <w:t xml:space="preserve"> anthocyaan productie en het doorzoeken van artikelen om zo te bepalen welke omstandigheden (bijv. stress) invloed hebben op de expressie van deze genen. </w:t>
-      </w:r>
-    </w:p>
-    <w:p>
-      <w:pPr>
-        <w:pStyle w:val="NoSpacing"/>
-      </w:pPr>
-    </w:p>
-    <w:p>
-      <w:pPr>
-        <w:pStyle w:val="NoSpacing"/>
-        <w:rPr>
-          <w:u w:val="single"/>
-        </w:rPr>
-      </w:pPr>
-      <w:r>
-        <w:rPr>
-          <w:u w:val="single"/>
-        </w:rPr>
-        <w:t>Coderende genen</w:t>
-      </w:r>
-    </w:p>
-    <w:p>
-      <w:pPr>
-        <w:pStyle w:val="NoSpacing"/>
-      </w:pPr>
-      <w:r>
-        <w:t xml:space="preserve">Voor het zoeken naar coderende genen zal er gebruikt worden gemaakt van de NCBI gene database. </w:t>
-      </w:r>
-      <w:r>
-        <w:t>Deze database zal worden doorzocht door te zoeken naar de anthocyaan in combinatie met een filter voor planten. Deze stap zal resulteren in een lijst van genen die invloed hebben op anthocyaan productie. Door het toepassen van de filter zullen alleen genen worden opgehaald die aanwezig zijn in planten (meer specifiek: “</w:t>
-      </w:r>
-      <w:proofErr w:type="spellStart"/>
-      <w:r>
-        <w:t>Embryophyta</w:t>
-      </w:r>
-      <w:proofErr w:type="spellEnd"/>
-      <w:r>
-        <w:t xml:space="preserve">”). Aangezien elk gen is gekoppeld aan een organisme kunnen de organisme die anthocyaan produceren gelijktijdig worden opgehaald.  </w:t>
-      </w:r>
-    </w:p>
-    <w:p>
-      <w:pPr>
-        <w:pStyle w:val="NoSpacing"/>
-      </w:pPr>
-      <w:r>
-        <w:t>Deze aanpak heeft de voorkeur boven het doorzoeken van artikelen om informatie op te halen over de genen en de organisme</w:t>
-      </w:r>
-      <w:r>
-        <w:t>. Ten eerste is het doorzoeken van de NCBI gene database enorm snel omdat NCBI elk gen al heeft gekoppeld aan bepaalde sleutelwoorden (</w:t>
-      </w:r>
-      <w:proofErr w:type="spellStart"/>
+        <w:t>Approach</w:t>
+      </w:r>
+    </w:p>
+    <w:p>
+      <w:r>
+        <w:t xml:space="preserve">To gather information about plants which are capable </w:t>
+      </w:r>
+      <w:r>
+        <w:t xml:space="preserve">of </w:t>
+      </w:r>
+      <w:r>
+        <w:t xml:space="preserve">anthocyanin </w:t>
+      </w:r>
+      <w:r>
+        <w:t xml:space="preserve">production </w:t>
+      </w:r>
+      <w:r>
+        <w:t xml:space="preserve">and to retrieve the conditions in which </w:t>
+      </w:r>
       <w:r>
         <w:t>anthocyanin</w:t>
       </w:r>
-      <w:proofErr w:type="spellEnd"/>
-      <w:r>
-        <w:t xml:space="preserve"> in dit geval). Ten tweede zullend deze resultaten veel betrouwbaarder zijn dan bij het gebruik van een </w:t>
-      </w:r>
-      <w:proofErr w:type="spellStart"/>
-      <w:r>
-        <w:t>text-mining</w:t>
-      </w:r>
-      <w:proofErr w:type="spellEnd"/>
-      <w:r>
-        <w:t xml:space="preserve"> techniek</w:t>
-      </w:r>
-      <w:r>
-        <w:rPr>
-          <w:rStyle w:val="FootnoteReference"/>
-        </w:rPr>
-        <w:footnoteReference w:id="1"/>
-      </w:r>
-      <w:r>
-        <w:t xml:space="preserve">. </w:t>
-      </w:r>
-      <w:proofErr w:type="spellStart"/>
-      <w:r>
-        <w:t>Text-mining</w:t>
-      </w:r>
-      <w:proofErr w:type="spellEnd"/>
-      <w:r>
-        <w:t xml:space="preserve"> wordt ten eerste beperkt doordat NCBI alleen het ophalen van abstracts ondersteund, ofwel als er genen in de rest van het artikel worden genoemd kunnen deze nooit gevonden worden (tenzij deze ook worden gedownload wat de zoektijd enorm zou maken). Verder zal </w:t>
-      </w:r>
-      <w:proofErr w:type="spellStart"/>
-      <w:r>
-        <w:t>text-mining</w:t>
-      </w:r>
-      <w:proofErr w:type="spellEnd"/>
-      <w:r>
-        <w:t xml:space="preserve"> altijd informatie missen omdat een algoritme nooit perfect zal werken op alle artikelen (denk hierbij aan afwijkende zinsopbouw, alternatieve namen, namen die lijken op een gen naam maar in werkelijk geen gen naam zijn etc.). </w:t>
-      </w:r>
-    </w:p>
-    <w:p>
-      <w:pPr>
-        <w:pStyle w:val="NoSpacing"/>
-      </w:pPr>
+      <w:r>
+        <w:t xml:space="preserve"> is produced (e.g. stress) two separate but closely </w:t>
+      </w:r>
+      <w:r>
+        <w:t xml:space="preserve">connected steps will be conducted. First of all genes which are known to be involved in anthocyanin production will be retrieved and secondly these genes will be searched in biomedical research </w:t>
+      </w:r>
+      <w:r>
+        <w:t>articles</w:t>
+      </w:r>
+      <w:r>
+        <w:t xml:space="preserve"> (PubMed database). </w:t>
+      </w:r>
+      <w:r>
+        <w:t xml:space="preserve">The results of both steps are then combined into a table and a graph to facilitate easy interpretation. </w:t>
+      </w:r>
+      <w:r>
+        <w:t xml:space="preserve">The figure below shows </w:t>
+      </w:r>
+      <w:r>
+        <w:t xml:space="preserve">the different steps which </w:t>
+      </w:r>
+      <w:r>
+        <w:t>will provide the answers for the following question</w:t>
+      </w:r>
       <w:bookmarkStart w:id="0" w:name="_GoBack"/>
       <w:bookmarkEnd w:id="0"/>
+      <w:r>
+        <w:t>s</w:t>
+      </w:r>
+      <w:r>
+        <w:t xml:space="preserve">: </w:t>
+      </w:r>
+      <w:r>
+        <w:t>“Which plants produce anthocyanin(s)?”,”which genes reg</w:t>
+      </w:r>
+      <w:r>
+        <w:t xml:space="preserve">ulate anthocyanin production?” and </w:t>
+      </w:r>
+      <w:r>
+        <w:t>“Which circumstances effect anthocyanin production?”.</w:t>
+      </w:r>
+    </w:p>
+    <w:p>
+      <w:pPr>
+        <w:keepNext/>
+      </w:pPr>
+      <w:r>
+        <w:rPr>
+          <w:noProof/>
+          <w:lang w:val="nl-NL" w:eastAsia="nl-NL"/>
+        </w:rPr>
+        <w:drawing>
+          <wp:inline distT="0" distB="0" distL="0" distR="0" wp14:anchorId="1DEC7294" wp14:editId="12F44BD8">
+            <wp:extent cx="5760720" cy="4281700"/>
+            <wp:effectExtent l="0" t="0" r="0" b="5080"/>
+            <wp:docPr id="24" name="Picture 24" descr="C:\Users\RICK\Downloads\plant-text-mining.png"/>
+            <wp:cNvGraphicFramePr>
+              <a:graphicFrameLocks xmlns:a="http://schemas.openxmlformats.org/drawingml/2006/main" noChangeAspect="1"/>
+            </wp:cNvGraphicFramePr>
+            <a:graphic xmlns:a="http://schemas.openxmlformats.org/drawingml/2006/main">
+              <a:graphicData uri="http://schemas.openxmlformats.org/drawingml/2006/picture">
+                <pic:pic xmlns:pic="http://schemas.openxmlformats.org/drawingml/2006/picture">
+                  <pic:nvPicPr>
+                    <pic:cNvPr id="0" name="Picture 2" descr="C:\Users\RICK\Downloads\plant-text-mining.png"/>
+                    <pic:cNvPicPr>
+                      <a:picLocks noChangeAspect="1" noChangeArrowheads="1"/>
+                    </pic:cNvPicPr>
+                  </pic:nvPicPr>
+                  <pic:blipFill>
+                    <a:blip r:embed="rId7">
+                      <a:extLst>
+                        <a:ext uri="{28A0092B-C50C-407E-A947-70E740481C1C}">
+                          <a14:useLocalDpi xmlns:a14="http://schemas.microsoft.com/office/drawing/2010/main" val="0"/>
+                        </a:ext>
+                      </a:extLst>
+                    </a:blip>
+                    <a:srcRect/>
+                    <a:stretch>
+                      <a:fillRect/>
+                    </a:stretch>
+                  </pic:blipFill>
+                  <pic:spPr bwMode="auto">
+                    <a:xfrm>
+                      <a:off x="0" y="0"/>
+                      <a:ext cx="5760720" cy="4281700"/>
+                    </a:xfrm>
+                    <a:prstGeom prst="rect">
+                      <a:avLst/>
+                    </a:prstGeom>
+                    <a:noFill/>
+                    <a:ln>
+                      <a:noFill/>
+                    </a:ln>
+                  </pic:spPr>
+                </pic:pic>
+              </a:graphicData>
+            </a:graphic>
+          </wp:inline>
+        </w:drawing>
+      </w:r>
+    </w:p>
+    <w:p>
+      <w:pPr>
+        <w:pStyle w:val="Caption"/>
+        <w:rPr>
+          <w:i w:val="0"/>
+        </w:rPr>
+      </w:pPr>
+      <w:r>
+        <w:t xml:space="preserve">Figure1, </w:t>
+      </w:r>
+      <w:r>
+        <w:rPr>
+          <w:b/>
+        </w:rPr>
+        <w:t>Flowchart</w:t>
+      </w:r>
+      <w:r>
+        <w:t>. This flowchart shows the different s</w:t>
+      </w:r>
+      <w:r>
+        <w:t xml:space="preserve">teps which will answer three questions: “Which plants produce anthocyanin(s)?”,”which genes regulate anthocyanin production?”, “Which circumstances effect anthocyanin production?”. A more detailed overview of “Search the abstract for mentions of circumstances affecting anthocyanin production” can be seen in </w:t>
+      </w:r>
+      <w:r>
+        <w:rPr>
+          <w:b/>
+        </w:rPr>
+        <w:t>figure 2</w:t>
+      </w:r>
+      <w:r>
+        <w:rPr>
+          <w:i w:val="0"/>
+        </w:rPr>
+        <w:t xml:space="preserve">. </w:t>
+      </w:r>
     </w:p>
     <w:p>
       <w:pPr>
@@ -137,8 +181,1121 @@
         <w:rPr>
           <w:u w:val="single"/>
         </w:rPr>
-        <w:t>Bepalen van omstandigheden</w:t>
-      </w:r>
+        <w:t xml:space="preserve">Retrieval of anthocyanin genes </w:t>
+      </w:r>
+    </w:p>
+    <w:p>
+      <w:pPr>
+        <w:pStyle w:val="NoSpacing"/>
+      </w:pPr>
+      <w:r>
+        <w:t>The</w:t>
+      </w:r>
+      <w:r>
+        <w:t xml:space="preserve"> NCBI Gene database will serve as starting point to find anthocyanin coding genes (or genes which influence</w:t>
+      </w:r>
+      <w:r>
+        <w:t xml:space="preserve"> the expre</w:t>
+      </w:r>
+      <w:r>
+        <w:t>ssion of anthocyanin coding genes</w:t>
+      </w:r>
+      <w:r>
+        <w:t xml:space="preserve">). </w:t>
+      </w:r>
+      <w:r>
+        <w:t>To retrieve these genes the NCBI database will be queried using “anthocyanin</w:t>
+      </w:r>
+      <w:r>
+        <w:t>” accompanied by a plant filter</w:t>
+      </w:r>
+      <w:r>
+        <w:t xml:space="preserve">, or more </w:t>
+      </w:r>
+      <w:r>
+        <w:t xml:space="preserve">specific a filter for “Embryophyta”. This will result in a list of genes. Fortunately NCBI couples every gene to the organism in which it was </w:t>
+      </w:r>
+      <w:r>
+        <w:t>found. T</w:t>
+      </w:r>
+      <w:r>
+        <w:t>herefore the second research question: “Which plants produce anthocyani</w:t>
+      </w:r>
+      <w:r>
+        <w:t>n?” can be directly inferred from the gene list (assuming that if a gene for anthocyanin is present,  this plant will be either naturally or artificially capable to express this gene). Offcours</w:t>
+      </w:r>
+      <w:r>
+        <w:t>e this is not the only approach. A</w:t>
+      </w:r>
+      <w:r>
+        <w:t xml:space="preserve">nother approach would be the </w:t>
+      </w:r>
+      <w:r>
+        <w:t xml:space="preserve">usage of text-mining. However we prefer to not use text-mining in this case. The first and most import reason is reliability, </w:t>
+      </w:r>
+      <w:r>
+        <w:t xml:space="preserve">despite the advanced training methods a text mining algorithm will never fit every article. </w:t>
+      </w:r>
+      <w:r>
+        <w:t xml:space="preserve">Basically these training </w:t>
+      </w:r>
+      <w:r>
+        <w:lastRenderedPageBreak/>
+        <w:t>approaches build a model from the input data and use this to search words/sentences which fit this model. H</w:t>
+      </w:r>
+      <w:r>
+        <w:t>owever there is no “standard” for w</w:t>
+      </w:r>
+      <w:r>
+        <w:t xml:space="preserve">riting articles, as a result some authors will use deviating words and/or deviating sentence structures, making it </w:t>
+      </w:r>
+      <w:r>
+        <w:t>i</w:t>
+      </w:r>
+      <w:r>
+        <w:t xml:space="preserve">nevitable to miss information. Secondly runtime should be considered. The NCBI gene database has predefined keywords coupled to every entry </w:t>
+      </w:r>
+      <w:r>
+        <w:t>(</w:t>
+      </w:r>
+      <w:r>
+        <w:t>e.g.</w:t>
+      </w:r>
+      <w:r>
+        <w:t xml:space="preserve"> anthocyanin</w:t>
+      </w:r>
+      <w:r>
+        <w:t xml:space="preserve"> in this case</w:t>
+      </w:r>
+      <w:r>
+        <w:t xml:space="preserve">) </w:t>
+      </w:r>
+      <w:r>
+        <w:t xml:space="preserve">making </w:t>
+      </w:r>
+      <w:r>
+        <w:t xml:space="preserve">a search extremely fast whereas text-mining searches are proportional to the </w:t>
+      </w:r>
+      <w:r>
+        <w:t xml:space="preserve">inputted text (thus the number of articles). </w:t>
+      </w:r>
+      <w:r>
+        <w:t>Lastly text-mining is limited in the sense of data availability</w:t>
+      </w:r>
+      <w:r>
+        <w:t>. O</w:t>
+      </w:r>
+      <w:r>
+        <w:t>nly the tiles, abstracts and keywo</w:t>
+      </w:r>
+      <w:r>
+        <w:t>rds of articles can be retrieved and most of the articles are not freely available for deeper searches. On the other hand the NC</w:t>
+      </w:r>
+      <w:r>
+        <w:t>BI gene search doesn’t have these</w:t>
+      </w:r>
+      <w:r>
+        <w:t xml:space="preserve"> limitations and allows the retrieval of all known genes. To summarize we will search the NCBI g</w:t>
+      </w:r>
+      <w:r>
+        <w:t xml:space="preserve">ene database for genes known to affect anthocyanin production and to infer the organism which are capable to express these. </w:t>
+      </w:r>
+    </w:p>
+    <w:p>
+      <w:pPr>
+        <w:pStyle w:val="NoSpacing"/>
+      </w:pPr>
+    </w:p>
+    <w:p>
+      <w:pPr>
+        <w:pStyle w:val="NoSpacing"/>
+        <w:rPr>
+          <w:u w:val="single"/>
+        </w:rPr>
+      </w:pPr>
+      <w:r>
+        <w:rPr>
+          <w:u w:val="single"/>
+        </w:rPr>
+        <w:t>Circumstances which influence anthocyanin expression</w:t>
+      </w:r>
+    </w:p>
+    <w:p>
+      <w:pPr>
+        <w:pStyle w:val="NoSpacing"/>
+      </w:pPr>
+      <w:r>
+        <w:t>For this step we will search through biomedical literature (in PubMed</w:t>
+      </w:r>
+      <w:r>
+        <w:t xml:space="preserve">). Although we mentioned above that text-mining wouldn’t be 100% accurate we will undertake several steps to drastically reduce the false positive rate. We know </w:t>
+      </w:r>
+      <w:r>
+        <w:t xml:space="preserve">that </w:t>
+      </w:r>
+      <w:r>
+        <w:t xml:space="preserve">the previously found genes are </w:t>
+      </w:r>
+      <w:r>
+        <w:t>relia</w:t>
+      </w:r>
+      <w:r>
+        <w:t>ble and using these while searching through PubMed will therefore reduce the number of false positives. This will offcourse set predefined boundaries and could consequently introduce false negatives; genes which are not included in the NCBI gene database b</w:t>
+      </w:r>
+      <w:r>
+        <w:t xml:space="preserve">ut are known in literature. </w:t>
+      </w:r>
+      <w:r>
+        <w:t xml:space="preserve">We will now explain the whole “searching” step in some more detail. </w:t>
+      </w:r>
+      <w:r>
+        <w:t>We will first search for the gene names + organism + anthocyanin in the PubMed database.</w:t>
+      </w:r>
+      <w:r>
+        <w:t xml:space="preserve"> If this doesn’t result in a match the search is repeated however this time without the gene names, so only organism + anthocyanin. </w:t>
+      </w:r>
+      <w:r>
+        <w:t>T</w:t>
+      </w:r>
+      <w:r>
+        <w:t>he resulting articles are then subjected to an algorithm which retrieves the title</w:t>
+      </w:r>
+      <w:r>
+        <w:t xml:space="preserve"> and abstract of the articles. Another </w:t>
+      </w:r>
+      <w:r>
+        <w:t xml:space="preserve">algorithm will </w:t>
+      </w:r>
+      <w:r>
+        <w:t xml:space="preserve">then </w:t>
+      </w:r>
+      <w:r>
+        <w:t>search for sentences which contain words indicating some sort of circums</w:t>
+      </w:r>
+      <w:r>
+        <w:t>tance (e.g. condition, in , while, under, during, etc.) and the word “anthocyanin”</w:t>
+      </w:r>
+      <w:r>
+        <w:t>(</w:t>
+      </w:r>
+      <w:r>
+        <w:rPr>
+          <w:b/>
+          <w:i/>
+        </w:rPr>
+        <w:t>see figure 2</w:t>
+      </w:r>
+      <w:r>
+        <w:rPr>
+          <w:i/>
+        </w:rPr>
+        <w:t>)</w:t>
+      </w:r>
+      <w:r>
+        <w:t xml:space="preserve">. </w:t>
+      </w:r>
+      <w:r>
+        <w:t xml:space="preserve">From these sentence the conditions will be extracted and outputted. </w:t>
+      </w:r>
+    </w:p>
+    <w:p>
+      <w:pPr>
+        <w:pStyle w:val="NoSpacing"/>
+      </w:pPr>
+      <w:r>
+        <w:rPr>
+          <w:noProof/>
+        </w:rPr>
+        <mc:AlternateContent>
+          <mc:Choice Requires="wps">
+            <w:drawing>
+              <wp:anchor distT="0" distB="0" distL="114300" distR="114300" simplePos="0" relativeHeight="251660288" behindDoc="0" locked="0" layoutInCell="1" allowOverlap="1" wp14:anchorId="0D3C58B5" wp14:editId="5F23C323">
+                <wp:simplePos x="0" y="0"/>
+                <wp:positionH relativeFrom="column">
+                  <wp:posOffset>109855</wp:posOffset>
+                </wp:positionH>
+                <wp:positionV relativeFrom="paragraph">
+                  <wp:posOffset>3599181</wp:posOffset>
+                </wp:positionV>
+                <wp:extent cx="6276975" cy="742950"/>
+                <wp:effectExtent l="0" t="0" r="9525" b="0"/>
+                <wp:wrapNone/>
+                <wp:docPr id="25" name="Text Box 25"/>
+                <wp:cNvGraphicFramePr/>
+                <a:graphic xmlns:a="http://schemas.openxmlformats.org/drawingml/2006/main">
+                  <a:graphicData uri="http://schemas.microsoft.com/office/word/2010/wordprocessingShape">
+                    <wps:wsp>
+                      <wps:cNvSpPr txBox="1"/>
+                      <wps:spPr>
+                        <a:xfrm>
+                          <a:off x="0" y="0"/>
+                          <a:ext cx="6276975" cy="742950"/>
+                        </a:xfrm>
+                        <a:prstGeom prst="rect">
+                          <a:avLst/>
+                        </a:prstGeom>
+                        <a:solidFill>
+                          <a:prstClr val="white"/>
+                        </a:solidFill>
+                        <a:ln>
+                          <a:noFill/>
+                        </a:ln>
+                        <a:effectLst/>
+                      </wps:spPr>
+                      <wps:txbx>
+                        <w:txbxContent>
+                          <w:p>
+                            <w:pPr>
+                              <w:pStyle w:val="Caption"/>
+                            </w:pPr>
+                            <w:r>
+                              <w:t xml:space="preserve">Figure2, </w:t>
+                            </w:r>
+                            <w:r>
+                              <w:rPr>
+                                <w:b/>
+                              </w:rPr>
+                              <w:t xml:space="preserve">Detailed overview of </w:t>
+                            </w:r>
+                            <w:r>
+                              <w:rPr>
+                                <w:b/>
+                              </w:rPr>
+                              <w:t>abstract analysis</w:t>
+                            </w:r>
+                            <w:r>
+                              <w:t>. We will first “train” our algorithm to detect sentences which could mention circumstances affecting anthocyanin production. This training will be done by manually selecting approximately  20 sentences which mention circumstances from random articles. Followed by noun and verb extraction (these are the most important words in a sentence). For every verb/noun synonyms will be retrieved to extend the word list but remaining the initial meaning. These words can then be used to search through all the abstracts and select sentences which resemble the 20 sentence used during training.</w:t>
+                            </w:r>
+                          </w:p>
+                        </w:txbxContent>
+                      </wps:txbx>
+                      <wps:bodyPr rot="0" spcFirstLastPara="0" vertOverflow="overflow" horzOverflow="overflow" vert="horz" wrap="square" lIns="0" tIns="0" rIns="0" bIns="0" numCol="1" spcCol="0" rtlCol="0" fromWordArt="0" anchor="t" anchorCtr="0" forceAA="0" compatLnSpc="1">
+                        <a:prstTxWarp prst="textNoShape">
+                          <a:avLst/>
+                        </a:prstTxWarp>
+                        <a:noAutofit/>
+                      </wps:bodyPr>
+                    </wps:wsp>
+                  </a:graphicData>
+                </a:graphic>
+                <wp14:sizeRelH relativeFrom="margin">
+                  <wp14:pctWidth>0</wp14:pctWidth>
+                </wp14:sizeRelH>
+                <wp14:sizeRelV relativeFrom="margin">
+                  <wp14:pctHeight>0</wp14:pctHeight>
+                </wp14:sizeRelV>
+              </wp:anchor>
+            </w:drawing>
+          </mc:Choice>
+          <mc:Fallback>
+            <w:pict>
+              <v:shapetype w14:anchorId="0D3C58B5" id="_x0000_t202" coordsize="21600,21600" o:spt="202" path="m,l,21600r21600,l21600,xe">
+                <v:stroke joinstyle="miter"/>
+                <v:path gradientshapeok="t" o:connecttype="rect"/>
+              </v:shapetype>
+              <v:shape id="Text Box 25" o:spid="_x0000_s1026" type="#_x0000_t202" style="position:absolute;margin-left:8.65pt;margin-top:283.4pt;width:494.25pt;height:58.5pt;z-index:251660288;visibility:visible;mso-wrap-style:square;mso-width-percent:0;mso-height-percent:0;mso-wrap-distance-left:9pt;mso-wrap-distance-top:0;mso-wrap-distance-right:9pt;mso-wrap-distance-bottom:0;mso-position-horizontal:absolute;mso-position-horizontal-relative:text;mso-position-vertical:absolute;mso-position-vertical-relative:text;mso-width-percent:0;mso-height-percent:0;mso-width-relative:margin;mso-height-relative:margin;v-text-anchor:top" o:gfxdata="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" stroked="f">
+                <v:textbox inset="0,0,0,0">
+                  <w:txbxContent>
+                    <w:p>
+                      <w:pPr>
+                        <w:pStyle w:val="Caption"/>
+                      </w:pPr>
+                      <w:r>
+                        <w:t xml:space="preserve">Figure2, </w:t>
+                      </w:r>
+                      <w:r>
+                        <w:rPr>
+                          <w:b/>
+                        </w:rPr>
+                        <w:t xml:space="preserve">Detailed overview of </w:t>
+                      </w:r>
+                      <w:r>
+                        <w:rPr>
+                          <w:b/>
+                        </w:rPr>
+                        <w:t>abstract analysis</w:t>
+                      </w:r>
+                      <w:r>
+                        <w:t>. We will first “train” our algorithm to detect sentences which could mention circumstances affecting anthocyanin production. This training will be done by manually selecting approximately  20 sentences which mention circumstances from random articles. Followed by noun and verb extraction (these are the most important words in a sentence). For every verb/noun synonyms will be retrieved to extend the word list but remaining the initial meaning. These words can then be used to search through all the abstracts and select sentences which resemble the 20 sentence used during training.</w:t>
+                      </w:r>
+                    </w:p>
+                  </w:txbxContent>
+                </v:textbox>
+              </v:shape>
+            </w:pict>
+          </mc:Fallback>
+        </mc:AlternateContent>
+      </w:r>
+      <w:r>
+        <w:rPr>
+          <w:rStyle w:val="Normal"/>
+          <w:rFonts w:ascii="Times New Roman" w:eastAsia="Times New Roman" w:hAnsi="Times New Roman"/>
+          <w:snapToGrid w:val="0"/>
+          <w:color w:val="000000"/>
+          <w:w w:val="0"/>
+          <w:sz w:val="0"/>
+          <w:szCs w:val="0"/>
+          <w:u w:color="000000"/>
+          <w:bdr w:val="none" w:sz="0" w:space="0" w:color="000000"/>
+          <w:shd w:val="clear" w:color="000000" w:fill="000000"/>
+          <w:lang w:val="x-none" w:eastAsia="x-none" w:bidi="x-none"/>
+        </w:rPr>
+        <w:t xml:space="preserve"> </w:t>
+      </w:r>
+      <w:r>
+        <w:rPr>
+          <w:noProof/>
+          <w:lang w:val="nl-NL" w:eastAsia="nl-NL"/>
+        </w:rPr>
+        <w:drawing>
+          <wp:inline distT="0" distB="0" distL="0" distR="0" wp14:anchorId="08DE8354" wp14:editId="5B60E975">
+            <wp:extent cx="5760720" cy="3600450"/>
+            <wp:effectExtent l="0" t="0" r="0" b="0"/>
+            <wp:docPr id="26" name="Picture 26" descr="C:\Users\RICK\Pictures\Blank Diagram - Page 1 (2).png"/>
+            <wp:cNvGraphicFramePr>
+              <a:graphicFrameLocks xmlns:a="http://schemas.openxmlformats.org/drawingml/2006/main" noChangeAspect="1"/>
+            </wp:cNvGraphicFramePr>
+            <a:graphic xmlns:a="http://schemas.openxmlformats.org/drawingml/2006/main">
+              <a:graphicData uri="http://schemas.openxmlformats.org/drawingml/2006/picture">
+                <pic:pic xmlns:pic="http://schemas.openxmlformats.org/drawingml/2006/picture">
+                  <pic:nvPicPr>
+                    <pic:cNvPr id="0" name="Picture 3" descr="C:\Users\RICK\Pictures\Blank Diagram - Page 1 (2).png"/>
+                    <pic:cNvPicPr>
+                      <a:picLocks noChangeAspect="1" noChangeArrowheads="1"/>
+                    </pic:cNvPicPr>
+                  </pic:nvPicPr>
+                  <pic:blipFill>
+                    <a:blip r:embed="rId8">
+                      <a:extLst>
+                        <a:ext uri="{28A0092B-C50C-407E-A947-70E740481C1C}">
+                          <a14:useLocalDpi xmlns:a14="http://schemas.microsoft.com/office/drawing/2010/main" val="0"/>
+                        </a:ext>
+                      </a:extLst>
+                    </a:blip>
+                    <a:srcRect/>
+                    <a:stretch>
+                      <a:fillRect/>
+                    </a:stretch>
+                  </pic:blipFill>
+                  <pic:spPr bwMode="auto">
+                    <a:xfrm>
+                      <a:off x="0" y="0"/>
+                      <a:ext cx="5760720" cy="3600450"/>
+                    </a:xfrm>
+                    <a:prstGeom prst="rect">
+                      <a:avLst/>
+                    </a:prstGeom>
+                    <a:noFill/>
+                    <a:ln>
+                      <a:noFill/>
+                    </a:ln>
+                  </pic:spPr>
+                </pic:pic>
+              </a:graphicData>
+            </a:graphic>
+          </wp:inline>
+        </w:drawing>
+      </w:r>
+    </w:p>
+    <w:p>
+      <w:pPr>
+        <w:pStyle w:val="NoSpacing"/>
+      </w:pPr>
+    </w:p>
+    <w:p>
+      <w:pPr>
+        <w:pStyle w:val="NoSpacing"/>
+      </w:pPr>
+    </w:p>
+    <w:p>
+      <w:pPr>
+        <w:pStyle w:val="NoSpacing"/>
+      </w:pPr>
+    </w:p>
+    <w:p>
+      <w:pPr>
+        <w:pStyle w:val="NoSpacing"/>
+      </w:pPr>
+    </w:p>
+    <w:p>
+      <w:pPr>
+        <w:pStyle w:val="NoSpacing"/>
+      </w:pPr>
+    </w:p>
+    <w:p>
+      <w:pPr>
+        <w:pStyle w:val="NoSpacing"/>
+        <w:rPr>
+          <w:u w:val="single"/>
+        </w:rPr>
+      </w:pPr>
+    </w:p>
+    <w:p>
+      <w:pPr>
+        <w:pStyle w:val="NoSpacing"/>
+        <w:rPr>
+          <w:u w:val="single"/>
+        </w:rPr>
+      </w:pPr>
+      <w:r>
+        <w:rPr>
+          <w:u w:val="single"/>
+        </w:rPr>
+        <w:t>Data visualization</w:t>
+      </w:r>
+    </w:p>
+    <w:p>
+      <w:pPr>
+        <w:pStyle w:val="NoSpacing"/>
+      </w:pPr>
+      <w:r>
+        <w:t xml:space="preserve">After the retrieval of the gene names, organisms and circumstances all the data will be coupled. </w:t>
+      </w:r>
+      <w:r>
+        <w:t xml:space="preserve">This will result in a graph like this: </w:t>
+      </w:r>
+    </w:p>
+    <w:p>
+      <w:pPr>
+        <w:pStyle w:val="NoSpacing"/>
+      </w:pPr>
+      <w:r>
+        <w:rPr>
+          <w:noProof/>
+          <w:lang w:val="nl-NL" w:eastAsia="nl-NL"/>
+        </w:rPr>
+        <w:drawing>
+          <wp:inline distT="0" distB="0" distL="0" distR="0" wp14:anchorId="658F746F" wp14:editId="098DE4E1">
+            <wp:extent cx="4819650" cy="2381250"/>
+            <wp:effectExtent l="0" t="0" r="0" b="0"/>
+            <wp:docPr id="1" name="Picture 1"/>
+            <wp:cNvGraphicFramePr>
+              <a:graphicFrameLocks xmlns:a="http://schemas.openxmlformats.org/drawingml/2006/main" noChangeAspect="1"/>
+            </wp:cNvGraphicFramePr>
+            <a:graphic xmlns:a="http://schemas.openxmlformats.org/drawingml/2006/main">
+              <a:graphicData uri="http://schemas.openxmlformats.org/drawingml/2006/picture">
+                <pic:pic xmlns:pic="http://schemas.openxmlformats.org/drawingml/2006/picture">
+                  <pic:nvPicPr>
+                    <pic:cNvPr id="1" name=""/>
+                    <pic:cNvPicPr/>
+                  </pic:nvPicPr>
+                  <pic:blipFill>
+                    <a:blip r:embed="rId9"/>
+                    <a:stretch>
+                      <a:fillRect/>
+                    </a:stretch>
+                  </pic:blipFill>
+                  <pic:spPr>
+                    <a:xfrm>
+                      <a:off x="0" y="0"/>
+                      <a:ext cx="4819650" cy="2381250"/>
+                    </a:xfrm>
+                    <a:prstGeom prst="rect">
+                      <a:avLst/>
+                    </a:prstGeom>
+                  </pic:spPr>
+                </pic:pic>
+              </a:graphicData>
+            </a:graphic>
+          </wp:inline>
+        </w:drawing>
+      </w:r>
+    </w:p>
+    <w:p>
+      <w:pPr>
+        <w:pStyle w:val="NoSpacing"/>
+      </w:pPr>
+      <w:r>
+        <w:rPr>
+          <w:noProof/>
+        </w:rPr>
+        <mc:AlternateContent>
+          <mc:Choice Requires="wps">
+            <w:drawing>
+              <wp:anchor distT="0" distB="0" distL="114300" distR="114300" simplePos="0" relativeHeight="251662336" behindDoc="1" locked="0" layoutInCell="1" allowOverlap="1" wp14:anchorId="1108B973" wp14:editId="16BF2023">
+                <wp:simplePos x="0" y="0"/>
+                <wp:positionH relativeFrom="margin">
+                  <wp:align>left</wp:align>
+                </wp:positionH>
+                <wp:positionV relativeFrom="paragraph">
+                  <wp:posOffset>73660</wp:posOffset>
+                </wp:positionV>
+                <wp:extent cx="6276975" cy="219075"/>
+                <wp:effectExtent l="0" t="0" r="9525" b="9525"/>
+                <wp:wrapNone/>
+                <wp:docPr id="27" name="Text Box 27"/>
+                <wp:cNvGraphicFramePr/>
+                <a:graphic xmlns:a="http://schemas.openxmlformats.org/drawingml/2006/main">
+                  <a:graphicData uri="http://schemas.microsoft.com/office/word/2010/wordprocessingShape">
+                    <wps:wsp>
+                      <wps:cNvSpPr txBox="1"/>
+                      <wps:spPr>
+                        <a:xfrm>
+                          <a:off x="0" y="0"/>
+                          <a:ext cx="6276975" cy="219075"/>
+                        </a:xfrm>
+                        <a:prstGeom prst="rect">
+                          <a:avLst/>
+                        </a:prstGeom>
+                        <a:solidFill>
+                          <a:prstClr val="white"/>
+                        </a:solidFill>
+                        <a:ln>
+                          <a:noFill/>
+                        </a:ln>
+                        <a:effectLst/>
+                      </wps:spPr>
+                      <wps:txbx>
+                        <w:txbxContent>
+                          <w:p>
+                            <w:pPr>
+                              <w:pStyle w:val="Caption"/>
+                            </w:pPr>
+                            <w:r>
+                              <w:t>Figure</w:t>
+                            </w:r>
+                            <w:r>
+                              <w:t xml:space="preserve">3, </w:t>
+                            </w:r>
+                            <w:r>
+                              <w:rPr>
+                                <w:b/>
+                              </w:rPr>
+                              <w:t xml:space="preserve">Expected visualization. </w:t>
+                            </w:r>
+                            <w:r>
+                              <w:t>This figure shows the expected visualization in which all sub results are coupled into a single graph.</w:t>
+                            </w:r>
+                          </w:p>
+                        </w:txbxContent>
+                      </wps:txbx>
+                      <wps:bodyPr rot="0" spcFirstLastPara="0" vertOverflow="overflow" horzOverflow="overflow" vert="horz" wrap="square" lIns="0" tIns="0" rIns="0" bIns="0" numCol="1" spcCol="0" rtlCol="0" fromWordArt="0" anchor="t" anchorCtr="0" forceAA="0" compatLnSpc="1">
+                        <a:prstTxWarp prst="textNoShape">
+                          <a:avLst/>
+                        </a:prstTxWarp>
+                        <a:noAutofit/>
+                      </wps:bodyPr>
+                    </wps:wsp>
+                  </a:graphicData>
+                </a:graphic>
+                <wp14:sizeRelH relativeFrom="margin">
+                  <wp14:pctWidth>0</wp14:pctWidth>
+                </wp14:sizeRelH>
+                <wp14:sizeRelV relativeFrom="margin">
+                  <wp14:pctHeight>0</wp14:pctHeight>
+                </wp14:sizeRelV>
+              </wp:anchor>
+            </w:drawing>
+          </mc:Choice>
+          <mc:Fallback>
+            <w:pict>
+              <v:shape w14:anchorId="1108B973" id="Text Box 27" o:spid="_x0000_s1027" type="#_x0000_t202" style="position:absolute;margin-left:0;margin-top:5.8pt;width:494.25pt;height:17.25pt;z-index:-251654144;visibility:visible;mso-wrap-style:square;mso-width-percent:0;mso-height-percent:0;mso-wrap-distance-left:9pt;mso-wrap-distance-top:0;mso-wrap-distance-right:9pt;mso-wrap-distance-bottom:0;mso-position-horizontal:left;mso-position-horizontal-relative:margin;mso-position-vertical:absolute;mso-position-vertical-relative:text;mso-width-percent:0;mso-height-percent:0;mso-width-relative:margin;mso-height-relative:margin;v-text-anchor:top" o:gfxdata="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" stroked="f">
+                <v:textbox inset="0,0,0,0">
+                  <w:txbxContent>
+                    <w:p>
+                      <w:pPr>
+                        <w:pStyle w:val="Caption"/>
+                      </w:pPr>
+                      <w:r>
+                        <w:t>Figure</w:t>
+                      </w:r>
+                      <w:r>
+                        <w:t xml:space="preserve">3, </w:t>
+                      </w:r>
+                      <w:r>
+                        <w:rPr>
+                          <w:b/>
+                        </w:rPr>
+                        <w:t xml:space="preserve">Expected visualization. </w:t>
+                      </w:r>
+                      <w:r>
+                        <w:t>This figure shows the expected visualization in which all sub results are coupled into a single graph.</w:t>
+                      </w:r>
+                    </w:p>
+                  </w:txbxContent>
+                </v:textbox>
+                <w10:wrap anchorx="margin"/>
+              </v:shape>
+            </w:pict>
+          </mc:Fallback>
+        </mc:AlternateContent>
+      </w:r>
+    </w:p>
+    <w:p>
+      <w:pPr>
+        <w:pStyle w:val="NoSpacing"/>
+      </w:pPr>
+    </w:p>
+    <w:p>
+      <w:pPr>
+        <w:pStyle w:val="NoSpacing"/>
+      </w:pPr>
+      <w:r>
+        <w:rPr>
+          <w:noProof/>
+        </w:rPr>
+        <mc:AlternateContent>
+          <mc:Choice Requires="wps">
+            <w:drawing>
+              <wp:anchor distT="0" distB="0" distL="114300" distR="114300" simplePos="0" relativeHeight="251664384" behindDoc="1" locked="0" layoutInCell="1" allowOverlap="1" wp14:anchorId="6228C132" wp14:editId="508883FD">
+                <wp:simplePos x="0" y="0"/>
+                <wp:positionH relativeFrom="margin">
+                  <wp:align>left</wp:align>
+                </wp:positionH>
+                <wp:positionV relativeFrom="paragraph">
+                  <wp:posOffset>151765</wp:posOffset>
+                </wp:positionV>
+                <wp:extent cx="6276975" cy="219075"/>
+                <wp:effectExtent l="0" t="0" r="9525" b="9525"/>
+                <wp:wrapNone/>
+                <wp:docPr id="28" name="Text Box 28"/>
+                <wp:cNvGraphicFramePr/>
+                <a:graphic xmlns:a="http://schemas.openxmlformats.org/drawingml/2006/main">
+                  <a:graphicData uri="http://schemas.microsoft.com/office/word/2010/wordprocessingShape">
+                    <wps:wsp>
+                      <wps:cNvSpPr txBox="1"/>
+                      <wps:spPr>
+                        <a:xfrm>
+                          <a:off x="0" y="0"/>
+                          <a:ext cx="6276975" cy="219075"/>
+                        </a:xfrm>
+                        <a:prstGeom prst="rect">
+                          <a:avLst/>
+                        </a:prstGeom>
+                        <a:solidFill>
+                          <a:prstClr val="white"/>
+                        </a:solidFill>
+                        <a:ln>
+                          <a:noFill/>
+                        </a:ln>
+                        <a:effectLst/>
+                      </wps:spPr>
+                      <wps:txbx>
+                        <w:txbxContent>
+                          <w:p>
+                            <w:pPr>
+                              <w:pStyle w:val="Caption"/>
+                            </w:pPr>
+                            <w:r>
+                              <w:t>Table 1</w:t>
+                            </w:r>
+                            <w:r>
+                              <w:t xml:space="preserve">, </w:t>
+                            </w:r>
+                            <w:r>
+                              <w:rPr>
+                                <w:b/>
+                              </w:rPr>
+                              <w:t xml:space="preserve">Expected </w:t>
+                            </w:r>
+                            <w:r>
+                              <w:rPr>
+                                <w:b/>
+                              </w:rPr>
+                              <w:t>Table</w:t>
+                            </w:r>
+                            <w:r>
+                              <w:t>, This table shows the expected output (underlying the above graph)</w:t>
+                            </w:r>
+                          </w:p>
+                        </w:txbxContent>
+                      </wps:txbx>
+                      <wps:bodyPr rot="0" spcFirstLastPara="0" vertOverflow="overflow" horzOverflow="overflow" vert="horz" wrap="square" lIns="0" tIns="0" rIns="0" bIns="0" numCol="1" spcCol="0" rtlCol="0" fromWordArt="0" anchor="t" anchorCtr="0" forceAA="0" compatLnSpc="1">
+                        <a:prstTxWarp prst="textNoShape">
+                          <a:avLst/>
+                        </a:prstTxWarp>
+                        <a:noAutofit/>
+                      </wps:bodyPr>
+                    </wps:wsp>
+                  </a:graphicData>
+                </a:graphic>
+                <wp14:sizeRelH relativeFrom="margin">
+                  <wp14:pctWidth>0</wp14:pctWidth>
+                </wp14:sizeRelH>
+                <wp14:sizeRelV relativeFrom="margin">
+                  <wp14:pctHeight>0</wp14:pctHeight>
+                </wp14:sizeRelV>
+              </wp:anchor>
+            </w:drawing>
+          </mc:Choice>
+          <mc:Fallback>
+            <w:pict>
+              <v:shape w14:anchorId="6228C132" id="Text Box 28" o:spid="_x0000_s1028" type="#_x0000_t202" style="position:absolute;margin-left:0;margin-top:11.95pt;width:494.25pt;height:17.25pt;z-index:-251652096;visibility:visible;mso-wrap-style:square;mso-width-percent:0;mso-height-percent:0;mso-wrap-distance-left:9pt;mso-wrap-distance-top:0;mso-wrap-distance-right:9pt;mso-wrap-distance-bottom:0;mso-position-horizontal:left;mso-position-horizontal-relative:margin;mso-position-vertical:absolute;mso-position-vertical-relative:text;mso-width-percent:0;mso-height-percent:0;mso-width-relative:margin;mso-height-relative:margin;v-text-anchor:top" o:gfxdata="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" stroked="f">
+                <v:textbox inset="0,0,0,0">
+                  <w:txbxContent>
+                    <w:p>
+                      <w:pPr>
+                        <w:pStyle w:val="Caption"/>
+                      </w:pPr>
+                      <w:r>
+                        <w:t>Table 1</w:t>
+                      </w:r>
+                      <w:r>
+                        <w:t xml:space="preserve">, </w:t>
+                      </w:r>
+                      <w:r>
+                        <w:rPr>
+                          <w:b/>
+                        </w:rPr>
+                        <w:t xml:space="preserve">Expected </w:t>
+                      </w:r>
+                      <w:r>
+                        <w:rPr>
+                          <w:b/>
+                        </w:rPr>
+                        <w:t>Table</w:t>
+                      </w:r>
+                      <w:r>
+                        <w:t>, This table shows the expected output (underlying the above graph)</w:t>
+                      </w:r>
+                    </w:p>
+                  </w:txbxContent>
+                </v:textbox>
+                <w10:wrap anchorx="margin"/>
+              </v:shape>
+            </w:pict>
+          </mc:Fallback>
+        </mc:AlternateContent>
+      </w:r>
+    </w:p>
+    <w:p>
+      <w:pPr>
+        <w:pStyle w:val="NoSpacing"/>
+      </w:pPr>
+    </w:p>
+    <w:tbl>
+      <w:tblPr>
+        <w:tblStyle w:val="TableGrid"/>
+        <w:tblpPr w:leftFromText="141" w:rightFromText="141" w:vertAnchor="text" w:horzAnchor="margin" w:tblpY="-45"/>
+        <w:tblW w:w="8800" w:type="dxa"/>
+        <w:tblLook w:val="04A0" w:firstRow="1" w:lastRow="0" w:firstColumn="1" w:lastColumn="0" w:noHBand="0" w:noVBand="1"/>
+      </w:tblPr>
+      <w:tblGrid>
+        <w:gridCol w:w="1257"/>
+        <w:gridCol w:w="1189"/>
+        <w:gridCol w:w="3177"/>
+        <w:gridCol w:w="3177"/>
+      </w:tblGrid>
+      <w:tr>
+        <w:trPr>
+          <w:trHeight w:val="347"/>
+        </w:trPr>
+        <w:tc>
+          <w:tcPr>
+            <w:tcW w:w="1257" w:type="dxa"/>
+          </w:tcPr>
+          <w:p>
+            <w:pPr>
+              <w:pStyle w:val="NoSpacing"/>
+              <w:rPr>
+                <w:b/>
+              </w:rPr>
+            </w:pPr>
+            <w:r>
+              <w:rPr>
+                <w:b/>
+              </w:rPr>
+              <w:t>Plant</w:t>
+            </w:r>
+          </w:p>
+        </w:tc>
+        <w:tc>
+          <w:tcPr>
+            <w:tcW w:w="1189" w:type="dxa"/>
+          </w:tcPr>
+          <w:p>
+            <w:pPr>
+              <w:pStyle w:val="NoSpacing"/>
+              <w:rPr>
+                <w:b/>
+              </w:rPr>
+            </w:pPr>
+            <w:r>
+              <w:rPr>
+                <w:b/>
+              </w:rPr>
+              <w:t>Genes</w:t>
+            </w:r>
+          </w:p>
+        </w:tc>
+        <w:tc>
+          <w:tcPr>
+            <w:tcW w:w="3177" w:type="dxa"/>
+          </w:tcPr>
+          <w:p>
+            <w:pPr>
+              <w:pStyle w:val="NoSpacing"/>
+              <w:rPr>
+                <w:b/>
+              </w:rPr>
+            </w:pPr>
+            <w:r>
+              <w:rPr>
+                <w:b/>
+              </w:rPr>
+              <w:t>Condition</w:t>
+            </w:r>
+          </w:p>
+        </w:tc>
+        <w:tc>
+          <w:tcPr>
+            <w:tcW w:w="3177" w:type="dxa"/>
+          </w:tcPr>
+          <w:p>
+            <w:pPr>
+              <w:pStyle w:val="NoSpacing"/>
+              <w:rPr>
+                <w:b/>
+              </w:rPr>
+            </w:pPr>
+            <w:r>
+              <w:rPr>
+                <w:b/>
+              </w:rPr>
+              <w:t>Literature</w:t>
+            </w:r>
+          </w:p>
+        </w:tc>
+      </w:tr>
+      <w:tr>
+        <w:trPr>
+          <w:trHeight w:val="327"/>
+        </w:trPr>
+        <w:tc>
+          <w:tcPr>
+            <w:tcW w:w="1257" w:type="dxa"/>
+          </w:tcPr>
+          <w:p>
+            <w:pPr>
+              <w:pStyle w:val="NoSpacing"/>
+              <w:rPr>
+                <w:i/>
+              </w:rPr>
+            </w:pPr>
+            <w:r>
+              <w:rPr>
+                <w:i/>
+              </w:rPr>
+              <w:t>Arabidopsis</w:t>
+            </w:r>
+          </w:p>
+        </w:tc>
+        <w:tc>
+          <w:tcPr>
+            <w:tcW w:w="1189" w:type="dxa"/>
+          </w:tcPr>
+          <w:p>
+            <w:pPr>
+              <w:pStyle w:val="NoSpacing"/>
+              <w:rPr>
+                <w:i/>
+              </w:rPr>
+            </w:pPr>
+            <w:r>
+              <w:rPr>
+                <w:i/>
+              </w:rPr>
+              <w:t>G1</w:t>
+            </w:r>
+          </w:p>
+          <w:p>
+            <w:pPr>
+              <w:pStyle w:val="NoSpacing"/>
+              <w:rPr>
+                <w:i/>
+              </w:rPr>
+            </w:pPr>
+            <w:r>
+              <w:rPr>
+                <w:i/>
+              </w:rPr>
+              <w:t>G2</w:t>
+            </w:r>
+          </w:p>
+        </w:tc>
+        <w:tc>
+          <w:tcPr>
+            <w:tcW w:w="3177" w:type="dxa"/>
+          </w:tcPr>
+          <w:p>
+            <w:pPr>
+              <w:pStyle w:val="NoSpacing"/>
+              <w:rPr>
+                <w:i/>
+              </w:rPr>
+            </w:pPr>
+            <w:r>
+              <w:rPr>
+                <w:i/>
+              </w:rPr>
+              <w:t>Nitrogen stress</w:t>
+            </w:r>
+          </w:p>
+          <w:p>
+            <w:pPr>
+              <w:pStyle w:val="NoSpacing"/>
+              <w:rPr>
+                <w:i/>
+              </w:rPr>
+            </w:pPr>
+            <w:r>
+              <w:rPr>
+                <w:i/>
+              </w:rPr>
+              <w:t>Nitrogen stress</w:t>
+            </w:r>
+          </w:p>
+        </w:tc>
+        <w:tc>
+          <w:tcPr>
+            <w:tcW w:w="3177" w:type="dxa"/>
+          </w:tcPr>
+          <w:p>
+            <w:pPr>
+              <w:pStyle w:val="NoSpacing"/>
+              <w:rPr>
+                <w:i/>
+              </w:rPr>
+            </w:pPr>
+            <w:r>
+              <w:rPr>
+                <w:i/>
+              </w:rPr>
+              <w:t>Article x, article y</w:t>
+            </w:r>
+          </w:p>
+          <w:p>
+            <w:pPr>
+              <w:pStyle w:val="NoSpacing"/>
+              <w:rPr>
+                <w:i/>
+              </w:rPr>
+            </w:pPr>
+            <w:r>
+              <w:rPr>
+                <w:i/>
+              </w:rPr>
+              <w:t>Article x</w:t>
+            </w:r>
+          </w:p>
+        </w:tc>
+      </w:tr>
+      <w:tr>
+        <w:trPr>
+          <w:trHeight w:val="70"/>
+        </w:trPr>
+        <w:tc>
+          <w:tcPr>
+            <w:tcW w:w="1257" w:type="dxa"/>
+          </w:tcPr>
+          <w:p>
+            <w:pPr>
+              <w:pStyle w:val="NoSpacing"/>
+              <w:rPr>
+                <w:i/>
+              </w:rPr>
+            </w:pPr>
+            <w:r>
+              <w:rPr>
+                <w:i/>
+              </w:rPr>
+              <w:t>Onion</w:t>
+            </w:r>
+          </w:p>
+        </w:tc>
+        <w:tc>
+          <w:tcPr>
+            <w:tcW w:w="1189" w:type="dxa"/>
+          </w:tcPr>
+          <w:p>
+            <w:pPr>
+              <w:pStyle w:val="NoSpacing"/>
+              <w:rPr>
+                <w:i/>
+              </w:rPr>
+            </w:pPr>
+            <w:r>
+              <w:rPr>
+                <w:i/>
+              </w:rPr>
+              <w:t>G3</w:t>
+            </w:r>
+          </w:p>
+          <w:p>
+            <w:pPr>
+              <w:pStyle w:val="NoSpacing"/>
+              <w:rPr>
+                <w:i/>
+              </w:rPr>
+            </w:pPr>
+          </w:p>
+        </w:tc>
+        <w:tc>
+          <w:tcPr>
+            <w:tcW w:w="3177" w:type="dxa"/>
+          </w:tcPr>
+          <w:p>
+            <w:pPr>
+              <w:pStyle w:val="NoSpacing"/>
+            </w:pPr>
+            <w:r>
+              <w:t>Nitrogen stress</w:t>
+            </w:r>
+            <w:r>
+              <w:t>, Water stress</w:t>
+            </w:r>
+          </w:p>
+        </w:tc>
+        <w:tc>
+          <w:tcPr>
+            <w:tcW w:w="3177" w:type="dxa"/>
+          </w:tcPr>
+          <w:p>
+            <w:pPr>
+              <w:pStyle w:val="NoSpacing"/>
+              <w:rPr>
+                <w:i/>
+              </w:rPr>
+            </w:pPr>
+            <w:r>
+              <w:rPr>
+                <w:i/>
+              </w:rPr>
+              <w:t>Article z</w:t>
+            </w:r>
+          </w:p>
+        </w:tc>
+      </w:tr>
+    </w:tbl>
+    <w:p>
+      <w:pPr>
+        <w:pStyle w:val="NoSpacing"/>
+      </w:pPr>
+    </w:p>
+    <w:p>
+      <w:pPr>
+        <w:pStyle w:val="NoSpacing"/>
+      </w:pPr>
+    </w:p>
+    <w:p>
+      <w:pPr>
+        <w:pStyle w:val="NoSpacing"/>
+      </w:pPr>
+    </w:p>
+    <w:p>
+      <w:pPr>
+        <w:pStyle w:val="NoSpacing"/>
+      </w:pPr>
+    </w:p>
+    <w:p>
+      <w:pPr>
+        <w:pStyle w:val="NoSpacing"/>
+      </w:pPr>
+    </w:p>
+    <w:p>
+      <w:pPr>
+        <w:pStyle w:val="NoSpacing"/>
+      </w:pPr>
     </w:p>
     <w:p>
       <w:pPr>
@@ -149,7 +1306,6 @@
       <w:pgSz w:w="11906" w:h="16838"/>
       <w:pgMar w:top="1417" w:right="1417" w:bottom="1417" w:left="1417" w:header="708" w:footer="708" w:gutter="0"/>
       <w:cols w:space="708"/>
-      <w:docGrid w:linePitch="360"/>
     </w:sectPr>
   </w:body>
 </w:document>
@@ -188,6 +1344,9 @@
         <w:spacing w:after="0" w:line="240" w:lineRule="auto"/>
       </w:pPr>
       <w:r>
+        <w:rPr>
+          <w:color w:val="000000"/>
+        </w:rPr>
         <w:separator/>
       </w:r>
     </w:p>
@@ -199,22 +1358,6 @@
       </w:pPr>
       <w:r>
         <w:continuationSeparator/>
-      </w:r>
-    </w:p>
-  </w:footnote>
-  <w:footnote w:id="1">
-    <w:p>
-      <w:pPr>
-        <w:pStyle w:val="FootnoteText"/>
-      </w:pPr>
-      <w:r>
-        <w:rPr>
-          <w:rStyle w:val="FootnoteReference"/>
-        </w:rPr>
-        <w:footnoteRef/>
-      </w:r>
-      <w:r>
-        <w:t xml:space="preserve"> </w:t>
       </w:r>
     </w:p>
   </w:footnote>
@@ -226,7 +1369,7 @@
   <w:docDefaults>
     <w:rPrDefault>
       <w:rPr>
-        <w:rFonts w:asciiTheme="minorHAnsi" w:eastAsiaTheme="minorHAnsi" w:hAnsiTheme="minorHAnsi" w:cstheme="minorBidi"/>
+        <w:rFonts w:ascii="Calibri" w:eastAsia="Calibri" w:hAnsi="Calibri" w:cs="Times New Roman"/>
         <w:sz w:val="22"/>
         <w:szCs w:val="22"/>
         <w:lang w:val="nl-NL" w:eastAsia="en-US" w:bidi="ar-SA"/>
@@ -234,7 +1377,9 @@
     </w:rPrDefault>
     <w:pPrDefault>
       <w:pPr>
-        <w:spacing w:after="160" w:line="259" w:lineRule="auto"/>
+        <w:autoSpaceDN w:val="0"/>
+        <w:spacing w:after="160" w:line="256" w:lineRule="auto"/>
+        <w:textAlignment w:val="baseline"/>
       </w:pPr>
     </w:pPrDefault>
   </w:docDefaults>
@@ -396,7 +1541,7 @@
     <w:lsdException w:name="Table Grid" w:uiPriority="39"/>
     <w:lsdException w:name="Table Theme" w:semiHidden="1" w:unhideWhenUsed="1"/>
     <w:lsdException w:name="Placeholder Text" w:semiHidden="1"/>
-    <w:lsdException w:name="No Spacing" w:uiPriority="1" w:qFormat="1"/>
+    <w:lsdException w:name="No Spacing" w:uiPriority="0" w:qFormat="1"/>
     <w:lsdException w:name="Light Shading" w:uiPriority="60"/>
     <w:lsdException w:name="Light List" w:uiPriority="61"/>
     <w:lsdException w:name="Light Grid" w:uiPriority="62"/>
@@ -613,7 +1758,12 @@
   </w:latentStyles>
   <w:style w:type="paragraph" w:default="1" w:styleId="Normal">
     <w:name w:val="Normal"/>
-    <w:qFormat/>
+    <w:pPr>
+      <w:suppressAutoHyphens/>
+    </w:pPr>
+    <w:rPr>
+      <w:lang w:val="en-AU"/>
+    </w:rPr>
   </w:style>
   <w:style w:type="character" w:default="1" w:styleId="DefaultParagraphFont">
     <w:name w:val="Default Paragraph Font"/>
@@ -644,21 +1794,17 @@
   </w:style>
   <w:style w:type="paragraph" w:styleId="NoSpacing">
     <w:name w:val="No Spacing"/>
-    <w:uiPriority w:val="1"/>
-    <w:qFormat/>
-    <w:rsid w:val="001A24B0"/>
     <w:pPr>
+      <w:suppressAutoHyphens/>
       <w:spacing w:after="0" w:line="240" w:lineRule="auto"/>
     </w:pPr>
+    <w:rPr>
+      <w:lang w:val="en-AU"/>
+    </w:rPr>
   </w:style>
   <w:style w:type="paragraph" w:styleId="FootnoteText">
     <w:name w:val="footnote text"/>
     <w:basedOn w:val="Normal"/>
-    <w:link w:val="FootnoteTextChar"/>
-    <w:uiPriority w:val="99"/>
-    <w:semiHidden/>
-    <w:unhideWhenUsed/>
-    <w:rsid w:val="00056A84"/>
     <w:pPr>
       <w:spacing w:after="0" w:line="240" w:lineRule="auto"/>
     </w:pPr>
@@ -670,33 +1816,104 @@
   <w:style w:type="character" w:customStyle="1" w:styleId="FootnoteTextChar">
     <w:name w:val="Footnote Text Char"/>
     <w:basedOn w:val="DefaultParagraphFont"/>
-    <w:link w:val="FootnoteText"/>
-    <w:uiPriority w:val="99"/>
-    <w:semiHidden/>
-    <w:rsid w:val="00056A84"/>
     <w:rPr>
       <w:sz w:val="20"/>
       <w:szCs w:val="20"/>
+      <w:lang w:val="en-AU"/>
     </w:rPr>
   </w:style>
   <w:style w:type="character" w:styleId="FootnoteReference">
     <w:name w:val="footnote reference"/>
     <w:basedOn w:val="DefaultParagraphFont"/>
-    <w:uiPriority w:val="99"/>
-    <w:semiHidden/>
+    <w:rPr>
+      <w:position w:val="0"/>
+      <w:vertAlign w:val="superscript"/>
+    </w:rPr>
+  </w:style>
+  <w:style w:type="table" w:styleId="TableGrid">
+    <w:name w:val="Table Grid"/>
+    <w:basedOn w:val="TableNormal"/>
+    <w:uiPriority w:val="39"/>
+    <w:rsid w:val="0040120C"/>
+    <w:pPr>
+      <w:spacing w:after="0" w:line="240" w:lineRule="auto"/>
+    </w:pPr>
+    <w:tblPr>
+      <w:tblInd w:w="0" w:type="dxa"/>
+      <w:tblBorders>
+        <w:top w:val="single" w:sz="4" w:space="0" w:color="auto"/>
+        <w:left w:val="single" w:sz="4" w:space="0" w:color="auto"/>
+        <w:bottom w:val="single" w:sz="4" w:space="0" w:color="auto"/>
+        <w:right w:val="single" w:sz="4" w:space="0" w:color="auto"/>
+        <w:insideH w:val="single" w:sz="4" w:space="0" w:color="auto"/>
+        <w:insideV w:val="single" w:sz="4" w:space="0" w:color="auto"/>
+      </w:tblBorders>
+      <w:tblCellMar>
+        <w:top w:w="0" w:type="dxa"/>
+        <w:left w:w="108" w:type="dxa"/>
+        <w:bottom w:w="0" w:type="dxa"/>
+        <w:right w:w="108" w:type="dxa"/>
+      </w:tblCellMar>
+    </w:tblPr>
+  </w:style>
+  <w:style w:type="paragraph" w:styleId="Quote">
+    <w:name w:val="Quote"/>
+    <w:basedOn w:val="Normal"/>
+    <w:next w:val="Normal"/>
+    <w:link w:val="QuoteChar"/>
+    <w:uiPriority w:val="29"/>
+    <w:qFormat/>
+    <w:rsid w:val="00966652"/>
+    <w:pPr>
+      <w:spacing w:before="200"/>
+      <w:ind w:left="864" w:right="864"/>
+      <w:jc w:val="center"/>
+    </w:pPr>
+    <w:rPr>
+      <w:i/>
+      <w:iCs/>
+      <w:color w:val="404040" w:themeColor="text1" w:themeTint="BF"/>
+    </w:rPr>
+  </w:style>
+  <w:style w:type="character" w:customStyle="1" w:styleId="QuoteChar">
+    <w:name w:val="Quote Char"/>
+    <w:basedOn w:val="DefaultParagraphFont"/>
+    <w:link w:val="Quote"/>
+    <w:uiPriority w:val="29"/>
+    <w:rsid w:val="00966652"/>
+    <w:rPr>
+      <w:i/>
+      <w:iCs/>
+      <w:color w:val="404040" w:themeColor="text1" w:themeTint="BF"/>
+      <w:lang w:val="en-AU"/>
+    </w:rPr>
+  </w:style>
+  <w:style w:type="paragraph" w:styleId="Caption">
+    <w:name w:val="caption"/>
+    <w:basedOn w:val="Normal"/>
+    <w:next w:val="Normal"/>
+    <w:uiPriority w:val="35"/>
     <w:unhideWhenUsed/>
-    <w:rsid w:val="00056A84"/>
+    <w:qFormat/>
+    <w:rsid w:val="004A4110"/>
+    <w:pPr>
+      <w:spacing w:after="200" w:line="240" w:lineRule="auto"/>
+    </w:pPr>
     <w:rPr>
-      <w:vertAlign w:val="superscript"/>
+      <w:i/>
+      <w:iCs/>
+      <w:color w:val="44546A" w:themeColor="text2"/>
+      <w:sz w:val="18"/>
+      <w:szCs w:val="18"/>
     </w:rPr>
   </w:style>
 </w:styles>
 </file>
 
 <file path=word/theme/theme1.xml><?xml version="1.0" encoding="utf-8"?>
-<a:theme xmlns:a="http://schemas.openxmlformats.org/drawingml/2006/main" name="Kantoorthema">
+<a:theme xmlns:a="http://schemas.openxmlformats.org/drawingml/2006/main" name="Office Theme">
   <a:themeElements>
-    <a:clrScheme name="Kantoor">
+    <a:clrScheme name="Office">
       <a:dk1>
         <a:sysClr val="windowText" lastClr="000000"/>
       </a:dk1>
@@ -734,7 +1951,7 @@
         <a:srgbClr val="954F72"/>
       </a:folHlink>
     </a:clrScheme>
-    <a:fontScheme name="Kantoor">
+    <a:fontScheme name="Office">
       <a:majorFont>
         <a:latin typeface="Calibri Light" panose="020F0302020204030204"/>
         <a:ea typeface=""/>
@@ -806,7 +2023,7 @@
         <a:font script="Geor" typeface="Sylfaen"/>
       </a:minorFont>
     </a:fontScheme>
-    <a:fmtScheme name="Kantoor">
+    <a:fmtScheme name="Office">
       <a:fillStyleLst>
         <a:solidFill>
           <a:schemeClr val="phClr"/>
@@ -959,7 +2176,7 @@
 </file>
 
 <file path=customXml/itemProps1.xml><?xml version="1.0" encoding="utf-8"?>
-<ds:datastoreItem xmlns:ds="http://schemas.openxmlformats.org/officeDocument/2006/customXml" ds:itemID="{73C0FDE3-96A6-4440-83A0-521E38D24754}">
+<ds:datastoreItem xmlns:ds="http://schemas.openxmlformats.org/officeDocument/2006/customXml" ds:itemID="{BC1A91C3-3DC4-4968-9C79-D2866FE85C44}">
   <ds:schemaRefs>
     <ds:schemaRef ds:uri="http://schemas.openxmlformats.org/officeDocument/2006/bibliography"/>
   </ds:schemaRefs>

</xml_diff>